<commit_message>
+ Revise word before print
</commit_message>
<xml_diff>
--- a/Proposal/SI-2020-180030070 - Revisi.docx
+++ b/Proposal/SI-2020-180030070 - Revisi.docx
@@ -16285,7 +16285,19 @@
         <w:rPr>
           <w:rFonts w:cs="Arial"/>
         </w:rPr>
-        <w:t xml:space="preserve">Selain itu Visual Studo Code </w:t>
+        <w:t>Selain itu</w:t>
+      </w:r>
+      <w:r>
+        <w:rPr>
+          <w:rFonts w:cs="Arial"/>
+        </w:rPr>
+        <w:t>,</w:t>
+      </w:r>
+      <w:r>
+        <w:rPr>
+          <w:rFonts w:cs="Arial"/>
+        </w:rPr>
+        <w:t xml:space="preserve"> Visual Studo Code </w:t>
       </w:r>
       <w:r>
         <w:rPr>
@@ -23242,7 +23254,13 @@
                 <w:iCs/>
                 <w:lang w:val="id-ID"/>
               </w:rPr>
-              <w:t>Aggregation</w:t>
+              <w:t xml:space="preserve">Aggregation </w:t>
+            </w:r>
+            <w:r>
+              <w:rPr>
+                <w:lang w:val="id-ID"/>
+              </w:rPr>
+              <w:t xml:space="preserve">merupakan bentuk khusus dari komponen </w:t>
             </w:r>
             <w:r>
               <w:rPr>
@@ -23250,13 +23268,7 @@
                 <w:iCs/>
                 <w:lang w:val="id-ID"/>
               </w:rPr>
-              <w:t xml:space="preserve"> </w:t>
-            </w:r>
-            <w:r>
-              <w:rPr>
-                <w:lang w:val="id-ID"/>
-              </w:rPr>
-              <w:t xml:space="preserve">merupakan bentuk khusus dari komponen </w:t>
+              <w:t>a</w:t>
             </w:r>
             <w:r>
               <w:rPr>
@@ -23264,23 +23276,7 @@
                 <w:iCs/>
                 <w:lang w:val="id-ID"/>
               </w:rPr>
-              <w:t>a</w:t>
-            </w:r>
-            <w:r>
-              <w:rPr>
-                <w:i/>
-                <w:iCs/>
-                <w:lang w:val="id-ID"/>
-              </w:rPr>
-              <w:t>ssociation</w:t>
-            </w:r>
-            <w:r>
-              <w:rPr>
-                <w:i/>
-                <w:iCs/>
-                <w:lang w:val="id-ID"/>
-              </w:rPr>
-              <w:t xml:space="preserve"> </w:t>
+              <w:t xml:space="preserve">ssociation </w:t>
             </w:r>
             <w:r>
               <w:rPr>
@@ -23390,7 +23386,13 @@
                 <w:iCs/>
                 <w:lang w:val="id-ID"/>
               </w:rPr>
-              <w:t xml:space="preserve">Aggregation </w:t>
+              <w:t>Composition</w:t>
+            </w:r>
+            <w:r>
+              <w:rPr>
+                <w:lang w:val="id-ID"/>
+              </w:rPr>
+              <w:t xml:space="preserve"> </w:t>
             </w:r>
             <w:r>
               <w:rPr>
@@ -23418,19 +23420,7 @@
               <w:rPr>
                 <w:lang w:val="id-ID"/>
               </w:rPr>
-              <w:t xml:space="preserve">yang menyiratkan hubungan antara komponen turunan yang </w:t>
-            </w:r>
-            <w:r>
-              <w:rPr>
-                <w:lang w:val="id-ID"/>
-              </w:rPr>
-              <w:t xml:space="preserve">tidak </w:t>
-            </w:r>
-            <w:r>
-              <w:rPr>
-                <w:lang w:val="id-ID"/>
-              </w:rPr>
-              <w:t>dapat berdiri secara independen dari komponen asalnya.</w:t>
+              <w:t>yang menyiratkan hubungan antara komponen turunan yang tidak dapat berdiri secara independen dari komponen asalnya.</w:t>
             </w:r>
           </w:p>
         </w:tc>
@@ -25155,7 +25145,13 @@
         <w:rPr>
           <w:rFonts w:cs="Arial"/>
         </w:rPr>
-        <w:t xml:space="preserve"> dibuat menggunakan pendekatan</w:t>
+        <w:t xml:space="preserve"> dibuat menggunakan </w:t>
+      </w:r>
+      <w:r>
+        <w:rPr>
+          <w:rFonts w:cs="Arial"/>
+        </w:rPr>
+        <w:t>metode</w:t>
       </w:r>
       <w:r>
         <w:rPr>
@@ -25231,13 +25227,43 @@
         <w:rPr>
           <w:rFonts w:cs="Arial"/>
         </w:rPr>
-        <w:t>. Sedangkan desain basis data dibuat menggunakan</w:t>
-      </w:r>
-      <w:r>
-        <w:rPr>
-          <w:rFonts w:cs="Arial"/>
-        </w:rPr>
-        <w:t xml:space="preserve"> konseptual basisdata, struktur tabel, dan desain antarmuka.</w:t>
+        <w:t xml:space="preserve">. </w:t>
+      </w:r>
+      <w:r>
+        <w:rPr>
+          <w:rFonts w:cs="Arial"/>
+        </w:rPr>
+        <w:t>Selain itu</w:t>
+      </w:r>
+      <w:r>
+        <w:rPr>
+          <w:rFonts w:cs="Arial"/>
+        </w:rPr>
+        <w:t>,</w:t>
+      </w:r>
+      <w:r>
+        <w:rPr>
+          <w:rFonts w:cs="Arial"/>
+        </w:rPr>
+        <w:t xml:space="preserve"> desain sistem juga dilengkapi dengan desain antarmuka dan</w:t>
+      </w:r>
+      <w:r>
+        <w:rPr>
+          <w:rFonts w:cs="Arial"/>
+        </w:rPr>
+        <w:t xml:space="preserve"> </w:t>
+      </w:r>
+      <w:r>
+        <w:rPr>
+          <w:rFonts w:cs="Arial"/>
+        </w:rPr>
+        <w:t>struktur tabel</w:t>
+      </w:r>
+      <w:r>
+        <w:rPr>
+          <w:rFonts w:cs="Arial"/>
+        </w:rPr>
+        <w:t>.</w:t>
       </w:r>
     </w:p>
     <w:p>
@@ -25333,11 +25359,11 @@
     </w:p>
     <w:p>
       <w:r>
-        <w:t xml:space="preserve">Pengujian sistem merupakan tahapan yang dilakukan untuk memastikan bahwa sistem yang diimplementasikan dapat berjalan dengan baik sesuai dengan </w:t>
+        <w:t xml:space="preserve">Pengujian sistem merupakan tahapan yang dilakukan untuk memastikan bahwa sistem yang diimplementasikan dapat berjalan dengan baik sesuai dengan rancangan pada desain sistem. Proses pengujian sistem pada penelitian ini </w:t>
       </w:r>
       <w:r>
         <w:lastRenderedPageBreak/>
-        <w:t xml:space="preserve">rancangan pada desain sistem. Proses pengujian sistem pada penelitian ini menggunakan metode </w:t>
+        <w:t xml:space="preserve">menggunakan metode </w:t>
       </w:r>
       <w:r>
         <w:rPr>
@@ -29342,7 +29368,7 @@
         <w:autoSpaceDE w:val="0"/>
         <w:autoSpaceDN w:val="0"/>
         <w:adjustRightInd w:val="0"/>
-        <w:ind w:left="640" w:hanging="640"/>
+        <w:ind w:left="709" w:hanging="709"/>
         <w:rPr>
           <w:rFonts w:cs="Arial"/>
           <w:noProof/>
@@ -29412,7 +29438,7 @@
         <w:autoSpaceDE w:val="0"/>
         <w:autoSpaceDN w:val="0"/>
         <w:adjustRightInd w:val="0"/>
-        <w:ind w:left="640" w:hanging="640"/>
+        <w:ind w:left="709" w:hanging="709"/>
         <w:rPr>
           <w:rFonts w:cs="Arial"/>
           <w:noProof/>
@@ -29461,7 +29487,7 @@
         <w:autoSpaceDE w:val="0"/>
         <w:autoSpaceDN w:val="0"/>
         <w:adjustRightInd w:val="0"/>
-        <w:ind w:left="640" w:hanging="640"/>
+        <w:ind w:left="709" w:hanging="709"/>
         <w:rPr>
           <w:rFonts w:cs="Arial"/>
           <w:noProof/>
@@ -29510,7 +29536,7 @@
         <w:autoSpaceDE w:val="0"/>
         <w:autoSpaceDN w:val="0"/>
         <w:adjustRightInd w:val="0"/>
-        <w:ind w:left="640" w:hanging="640"/>
+        <w:ind w:left="709" w:hanging="709"/>
         <w:rPr>
           <w:rFonts w:cs="Arial"/>
           <w:noProof/>
@@ -29559,7 +29585,7 @@
         <w:autoSpaceDE w:val="0"/>
         <w:autoSpaceDN w:val="0"/>
         <w:adjustRightInd w:val="0"/>
-        <w:ind w:left="640" w:hanging="640"/>
+        <w:ind w:left="709" w:hanging="709"/>
         <w:rPr>
           <w:rFonts w:cs="Arial"/>
           <w:noProof/>
@@ -29608,7 +29634,7 @@
         <w:autoSpaceDE w:val="0"/>
         <w:autoSpaceDN w:val="0"/>
         <w:adjustRightInd w:val="0"/>
-        <w:ind w:left="640" w:hanging="640"/>
+        <w:ind w:left="709" w:hanging="709"/>
         <w:rPr>
           <w:rFonts w:cs="Arial"/>
           <w:noProof/>
@@ -29657,7 +29683,7 @@
         <w:autoSpaceDE w:val="0"/>
         <w:autoSpaceDN w:val="0"/>
         <w:adjustRightInd w:val="0"/>
-        <w:ind w:left="640" w:hanging="640"/>
+        <w:ind w:left="709" w:hanging="709"/>
         <w:rPr>
           <w:rFonts w:cs="Arial"/>
           <w:noProof/>
@@ -29706,7 +29732,7 @@
         <w:autoSpaceDE w:val="0"/>
         <w:autoSpaceDN w:val="0"/>
         <w:adjustRightInd w:val="0"/>
-        <w:ind w:left="640" w:hanging="640"/>
+        <w:ind w:left="709" w:hanging="709"/>
         <w:rPr>
           <w:rFonts w:cs="Arial"/>
           <w:noProof/>
@@ -29755,7 +29781,7 @@
         <w:autoSpaceDE w:val="0"/>
         <w:autoSpaceDN w:val="0"/>
         <w:adjustRightInd w:val="0"/>
-        <w:ind w:left="640" w:hanging="640"/>
+        <w:ind w:left="709" w:hanging="709"/>
         <w:rPr>
           <w:rFonts w:cs="Arial"/>
           <w:noProof/>
@@ -29804,7 +29830,7 @@
         <w:autoSpaceDE w:val="0"/>
         <w:autoSpaceDN w:val="0"/>
         <w:adjustRightInd w:val="0"/>
-        <w:ind w:left="640" w:hanging="640"/>
+        <w:ind w:left="709" w:hanging="709"/>
         <w:rPr>
           <w:rFonts w:cs="Arial"/>
           <w:noProof/>
@@ -29853,7 +29879,7 @@
         <w:autoSpaceDE w:val="0"/>
         <w:autoSpaceDN w:val="0"/>
         <w:adjustRightInd w:val="0"/>
-        <w:ind w:left="640" w:hanging="640"/>
+        <w:ind w:left="709" w:hanging="709"/>
         <w:rPr>
           <w:rFonts w:cs="Arial"/>
           <w:noProof/>
@@ -29902,7 +29928,7 @@
         <w:autoSpaceDE w:val="0"/>
         <w:autoSpaceDN w:val="0"/>
         <w:adjustRightInd w:val="0"/>
-        <w:ind w:left="640" w:hanging="640"/>
+        <w:ind w:left="709" w:hanging="709"/>
         <w:rPr>
           <w:rFonts w:cs="Arial"/>
           <w:noProof/>
@@ -29951,7 +29977,7 @@
         <w:autoSpaceDE w:val="0"/>
         <w:autoSpaceDN w:val="0"/>
         <w:adjustRightInd w:val="0"/>
-        <w:ind w:left="640" w:hanging="640"/>
+        <w:ind w:left="709" w:hanging="709"/>
         <w:rPr>
           <w:rFonts w:cs="Arial"/>
           <w:noProof/>
@@ -30000,7 +30026,7 @@
         <w:autoSpaceDE w:val="0"/>
         <w:autoSpaceDN w:val="0"/>
         <w:adjustRightInd w:val="0"/>
-        <w:ind w:left="640" w:hanging="640"/>
+        <w:ind w:left="709" w:hanging="709"/>
         <w:rPr>
           <w:rFonts w:cs="Arial"/>
           <w:noProof/>
@@ -30049,7 +30075,7 @@
         <w:autoSpaceDE w:val="0"/>
         <w:autoSpaceDN w:val="0"/>
         <w:adjustRightInd w:val="0"/>
-        <w:ind w:left="640" w:hanging="640"/>
+        <w:ind w:left="709" w:hanging="709"/>
         <w:rPr>
           <w:rFonts w:cs="Arial"/>
           <w:noProof/>
@@ -30098,7 +30124,7 @@
         <w:autoSpaceDE w:val="0"/>
         <w:autoSpaceDN w:val="0"/>
         <w:adjustRightInd w:val="0"/>
-        <w:ind w:left="640" w:hanging="640"/>
+        <w:ind w:left="709" w:hanging="709"/>
         <w:rPr>
           <w:rFonts w:cs="Arial"/>
           <w:noProof/>
@@ -30111,6 +30137,7 @@
           <w:noProof/>
           <w:szCs w:val="24"/>
         </w:rPr>
+        <w:lastRenderedPageBreak/>
         <w:t>[16]</w:t>
       </w:r>
       <w:r>
@@ -30130,18 +30157,7 @@
           <w:noProof/>
           <w:szCs w:val="24"/>
         </w:rPr>
-        <w:t xml:space="preserve">Visual Studio Code: End-to-End Editing and Debugging Tools </w:t>
-      </w:r>
-      <w:r>
-        <w:rPr>
-          <w:rFonts w:cs="Arial"/>
-          <w:i/>
-          <w:iCs/>
-          <w:noProof/>
-          <w:szCs w:val="24"/>
-        </w:rPr>
-        <w:lastRenderedPageBreak/>
-        <w:t>for Web Developers</w:t>
+        <w:t>Visual Studio Code: End-to-End Editing and Debugging Tools for Web Developers</w:t>
       </w:r>
       <w:r>
         <w:rPr>
@@ -30158,7 +30174,7 @@
         <w:autoSpaceDE w:val="0"/>
         <w:autoSpaceDN w:val="0"/>
         <w:adjustRightInd w:val="0"/>
-        <w:ind w:left="640" w:hanging="640"/>
+        <w:ind w:left="709" w:hanging="709"/>
         <w:rPr>
           <w:rFonts w:cs="Arial"/>
           <w:noProof/>
@@ -30207,7 +30223,7 @@
         <w:autoSpaceDE w:val="0"/>
         <w:autoSpaceDN w:val="0"/>
         <w:adjustRightInd w:val="0"/>
-        <w:ind w:left="640" w:hanging="640"/>
+        <w:ind w:left="709" w:hanging="709"/>
         <w:rPr>
           <w:rFonts w:cs="Arial"/>
           <w:noProof/>
@@ -30256,7 +30272,7 @@
         <w:autoSpaceDE w:val="0"/>
         <w:autoSpaceDN w:val="0"/>
         <w:adjustRightInd w:val="0"/>
-        <w:ind w:left="640" w:hanging="640"/>
+        <w:ind w:left="709" w:hanging="709"/>
         <w:rPr>
           <w:rFonts w:cs="Arial"/>
           <w:noProof/>
@@ -30305,7 +30321,7 @@
         <w:autoSpaceDE w:val="0"/>
         <w:autoSpaceDN w:val="0"/>
         <w:adjustRightInd w:val="0"/>
-        <w:ind w:left="640" w:hanging="640"/>
+        <w:ind w:left="709" w:hanging="709"/>
         <w:rPr>
           <w:rFonts w:cs="Arial"/>
           <w:noProof/>
@@ -30354,7 +30370,7 @@
         <w:autoSpaceDE w:val="0"/>
         <w:autoSpaceDN w:val="0"/>
         <w:adjustRightInd w:val="0"/>
-        <w:ind w:left="640" w:hanging="640"/>
+        <w:ind w:left="709" w:hanging="709"/>
         <w:rPr>
           <w:rFonts w:cs="Arial"/>
           <w:noProof/>
@@ -30403,7 +30419,7 @@
         <w:autoSpaceDE w:val="0"/>
         <w:autoSpaceDN w:val="0"/>
         <w:adjustRightInd w:val="0"/>
-        <w:ind w:left="640" w:hanging="640"/>
+        <w:ind w:left="709" w:hanging="709"/>
         <w:rPr>
           <w:rFonts w:cs="Arial"/>
           <w:noProof/>

</xml_diff>